<commit_message>
Changed default PathPreferences for Windows. Updated documentation
</commit_message>
<xml_diff>
--- a/xml/src/main/tutorial/tutorial.docx
+++ b/xml/src/main/tutorial/tutorial.docx
@@ -45,7 +45,43 @@
         <w:rPr>
           <w:lang w:val="en-US"/>
         </w:rPr>
-        <w:t xml:space="preserve">By default, the file is persisted in the user home directory, in a folder named </w:t>
+        <w:t xml:space="preserve">By default, the file is persisted in </w:t>
+      </w:r>
+      <w:r>
+        <w:rPr>
+          <w:lang w:val="en-US"/>
+        </w:rPr>
+        <w:t>the folder defined by “%APPDATA%” on Window</w:t>
+      </w:r>
+      <w:r>
+        <w:rPr>
+          <w:lang w:val="en-US"/>
+        </w:rPr>
+        <w:t>s</w:t>
+      </w:r>
+      <w:r>
+        <w:rPr>
+          <w:lang w:val="en-US"/>
+        </w:rPr>
+        <w:t xml:space="preserve">, or </w:t>
+      </w:r>
+      <w:r>
+        <w:rPr>
+          <w:lang w:val="en-US"/>
+        </w:rPr>
+        <w:t>the user home directory</w:t>
+      </w:r>
+      <w:r>
+        <w:rPr>
+          <w:lang w:val="en-US"/>
+        </w:rPr>
+        <w:t xml:space="preserve"> in other OS</w:t>
+      </w:r>
+      <w:r>
+        <w:rPr>
+          <w:lang w:val="en-US"/>
+        </w:rPr>
+        <w:t xml:space="preserve">, in a folder named </w:t>
       </w:r>
       <w:proofErr w:type="spellStart"/>
       <w:r>
@@ -73,6 +109,42 @@
         <w:rPr>
           <w:lang w:val="en-US"/>
         </w:rPr>
+        <w:t xml:space="preserve"> </w:t>
+      </w:r>
+      <w:proofErr w:type="gramStart"/>
+      <w:r>
+        <w:rPr>
+          <w:lang w:val="en-US"/>
+        </w:rPr>
+        <w:t>or .</w:t>
+      </w:r>
+      <w:proofErr w:type="spellStart"/>
+      <w:r>
+        <w:rPr>
+          <w:lang w:val="en-US"/>
+        </w:rPr>
+        <w:t>jwheel</w:t>
+      </w:r>
+      <w:proofErr w:type="spellEnd"/>
+      <w:proofErr w:type="gramEnd"/>
+      <w:r>
+        <w:rPr>
+          <w:lang w:val="en-US"/>
+        </w:rPr>
+        <w:t>/</w:t>
+      </w:r>
+      <w:proofErr w:type="spellStart"/>
+      <w:r>
+        <w:rPr>
+          <w:lang w:val="en-US"/>
+        </w:rPr>
+        <w:t>prefs</w:t>
+      </w:r>
+      <w:proofErr w:type="spellEnd"/>
+      <w:r>
+        <w:rPr>
+          <w:lang w:val="en-US"/>
+        </w:rPr>
         <w:t xml:space="preserve">. </w:t>
       </w:r>
       <w:r>
@@ -101,6 +173,9 @@
       <w:pPr>
         <w:pStyle w:val="Code"/>
         <w:jc w:val="both"/>
+        <w:rPr>
+          <w:u w:val="single"/>
+        </w:rPr>
       </w:pPr>
       <w:r>
         <w:t>@Custom</w:t>
@@ -114,6 +189,8 @@
       <w:r>
         <w:t>private class UserPreference {</w:t>
       </w:r>
+      <w:bookmarkStart w:id="0" w:name="_GoBack"/>
+      <w:bookmarkEnd w:id="0"/>
     </w:p>
     <w:p>
       <w:pPr>
@@ -314,13 +391,7 @@
         <w:jc w:val="both"/>
       </w:pPr>
       <w:r>
-        <w:t xml:space="preserve">private @Inject </w:t>
-      </w:r>
-      <w:r>
-        <w:t>UserPreferenceDao</w:t>
-      </w:r>
-      <w:r>
-        <w:t xml:space="preserve"> dao;</w:t>
+        <w:t>private @Inject UserPreferenceDao dao;</w:t>
       </w:r>
     </w:p>
     <w:p>
@@ -346,13 +417,7 @@
         <w:jc w:val="both"/>
       </w:pPr>
       <w:r>
-        <w:t xml:space="preserve">public </w:t>
-      </w:r>
-      <w:r>
-        <w:t>UserPreference</w:t>
-      </w:r>
-      <w:r>
-        <w:t xml:space="preserve"> produce () {</w:t>
+        <w:t>public UserPreference produce () {</w:t>
       </w:r>
     </w:p>
     <w:p>
@@ -402,112 +467,111 @@
         <w:jc w:val="both"/>
       </w:pPr>
       <w:r>
-        <w:t>public void setDefaultPreferences (</w:t>
-      </w:r>
+        <w:t>public void setDefaultPreferences (UserPreference preference) {</w:t>
+      </w:r>
+    </w:p>
+    <w:p>
+      <w:pPr>
+        <w:pStyle w:val="Code"/>
+        <w:ind w:left="708" w:firstLine="708"/>
+        <w:jc w:val="both"/>
+      </w:pPr>
+      <w:r>
+        <w:t>preference.setSomePreference(“Default value”);</w:t>
+      </w:r>
+    </w:p>
+    <w:p>
+      <w:pPr>
+        <w:pStyle w:val="Code"/>
+        <w:ind w:firstLine="708"/>
+        <w:jc w:val="both"/>
+      </w:pPr>
+      <w:r>
+        <w:t>}</w:t>
+      </w:r>
+    </w:p>
+    <w:p>
+      <w:pPr>
+        <w:pStyle w:val="Code"/>
+        <w:jc w:val="both"/>
+      </w:pPr>
+      <w:r>
+        <w:t>}</w:t>
+      </w:r>
+    </w:p>
+    <w:p>
+      <w:pPr>
+        <w:pStyle w:val="Code"/>
+        <w:jc w:val="both"/>
+      </w:pPr>
+    </w:p>
+    <w:p>
+      <w:pPr>
+        <w:jc w:val="both"/>
+        <w:rPr>
+          <w:lang w:val="en-US"/>
+        </w:rPr>
+      </w:pPr>
+      <w:r>
+        <w:rPr>
+          <w:lang w:val="en-US"/>
+        </w:rPr>
+        <w:t>Now, to load a preference from XML</w:t>
+      </w:r>
+      <w:r>
+        <w:rPr>
+          <w:lang w:val="en-US"/>
+        </w:rPr>
+        <w:t>, this one line of code is enough</w:t>
+      </w:r>
+      <w:r>
+        <w:rPr>
+          <w:lang w:val="en-US"/>
+        </w:rPr>
+        <w:t>:</w:t>
+      </w:r>
+    </w:p>
+    <w:p>
+      <w:pPr>
+        <w:pStyle w:val="Code"/>
+        <w:jc w:val="both"/>
+      </w:pPr>
+      <w:r>
+        <w:t>private @Inject UserPreference userPreference;</w:t>
+      </w:r>
+    </w:p>
+    <w:p>
+      <w:pPr>
+        <w:pStyle w:val="Code"/>
+        <w:jc w:val="both"/>
+      </w:pPr>
+    </w:p>
+    <w:p>
+      <w:pPr>
+        <w:jc w:val="both"/>
+        <w:rPr>
+          <w:lang w:val="en-US"/>
+        </w:rPr>
+      </w:pPr>
+      <w:r>
+        <w:rPr>
+          <w:lang w:val="en-US"/>
+        </w:rPr>
+        <w:t>Or:</w:t>
+      </w:r>
+    </w:p>
+    <w:p>
+      <w:pPr>
+        <w:pStyle w:val="Code"/>
+        <w:jc w:val="both"/>
+      </w:pPr>
+      <w:proofErr w:type="spellStart"/>
       <w:r>
         <w:t>UserPreference</w:t>
       </w:r>
-      <w:r>
-        <w:t xml:space="preserve"> preference) {</w:t>
-      </w:r>
-    </w:p>
-    <w:p>
-      <w:pPr>
-        <w:pStyle w:val="Code"/>
-        <w:ind w:left="708" w:firstLine="708"/>
-        <w:jc w:val="both"/>
-      </w:pPr>
-      <w:r>
-        <w:t>preference.setSomePreference(“Default value”);</w:t>
-      </w:r>
-    </w:p>
-    <w:p>
-      <w:pPr>
-        <w:pStyle w:val="Code"/>
-        <w:ind w:firstLine="708"/>
-        <w:jc w:val="both"/>
-      </w:pPr>
-      <w:r>
-        <w:t>}</w:t>
-      </w:r>
-    </w:p>
-    <w:p>
-      <w:pPr>
-        <w:pStyle w:val="Code"/>
-        <w:jc w:val="both"/>
-      </w:pPr>
-      <w:r>
-        <w:t>}</w:t>
-      </w:r>
-    </w:p>
-    <w:p>
-      <w:pPr>
-        <w:pStyle w:val="Code"/>
-        <w:jc w:val="both"/>
-      </w:pPr>
-    </w:p>
-    <w:p>
-      <w:pPr>
-        <w:jc w:val="both"/>
-        <w:rPr>
-          <w:lang w:val="en-US"/>
-        </w:rPr>
-      </w:pPr>
-      <w:r>
-        <w:rPr>
-          <w:lang w:val="en-US"/>
-        </w:rPr>
-        <w:t>Now, to load a preference from XML</w:t>
-      </w:r>
-      <w:r>
-        <w:rPr>
-          <w:lang w:val="en-US"/>
-        </w:rPr>
-        <w:t>, this one line of code is enough</w:t>
-      </w:r>
-      <w:r>
-        <w:rPr>
-          <w:lang w:val="en-US"/>
-        </w:rPr>
-        <w:t>:</w:t>
-      </w:r>
-    </w:p>
-    <w:p>
-      <w:pPr>
-        <w:pStyle w:val="Code"/>
-        <w:jc w:val="both"/>
-      </w:pPr>
-      <w:r>
-        <w:t>private @Inject UserPreference userPreference;</w:t>
-      </w:r>
-    </w:p>
-    <w:p>
-      <w:pPr>
-        <w:pStyle w:val="Code"/>
-        <w:jc w:val="both"/>
-      </w:pPr>
-    </w:p>
-    <w:p>
-      <w:pPr>
-        <w:jc w:val="both"/>
-        <w:rPr>
-          <w:lang w:val="en-US"/>
-        </w:rPr>
-      </w:pPr>
-      <w:r>
-        <w:rPr>
-          <w:lang w:val="en-US"/>
-        </w:rPr>
-        <w:t>Or:</w:t>
-      </w:r>
-    </w:p>
-    <w:p>
-      <w:pPr>
-        <w:pStyle w:val="Code"/>
-        <w:jc w:val="both"/>
-      </w:pPr>
-      <w:r>
-        <w:t xml:space="preserve">UserPreference </w:t>
+      <w:proofErr w:type="spellEnd"/>
+      <w:r>
+        <w:t xml:space="preserve"> </w:t>
       </w:r>
       <w:proofErr w:type="spellStart"/>
       <w:r>
@@ -517,76 +581,86 @@
       <w:r>
         <w:t xml:space="preserve"> = </w:t>
       </w:r>
-      <w:proofErr w:type="gramStart"/>
-      <w:r>
-        <w:t>WeldContext.getInstance.getBean</w:t>
-      </w:r>
-      <w:proofErr w:type="gramEnd"/>
-      <w:r>
-        <w:t>(</w:t>
-      </w:r>
-      <w:r>
-        <w:t>UserPreference.class</w:t>
-      </w:r>
-      <w:r>
-        <w:t>);</w:t>
-      </w:r>
-    </w:p>
-    <w:p>
-      <w:pPr>
-        <w:pStyle w:val="Code"/>
-        <w:jc w:val="both"/>
-      </w:pPr>
-    </w:p>
-    <w:p>
-      <w:pPr>
-        <w:jc w:val="both"/>
-        <w:rPr>
-          <w:lang w:val="en-US"/>
-        </w:rPr>
-      </w:pPr>
-      <w:r>
-        <w:rPr>
-          <w:lang w:val="en-US"/>
-        </w:rPr>
-        <w:t xml:space="preserve">This will read a preference object from XML or create one with default parameters. </w:t>
-      </w:r>
-      <w:r>
-        <w:rPr>
-          <w:lang w:val="en-US"/>
-        </w:rPr>
-        <w:t>To persist a modified preference:</w:t>
-      </w:r>
-    </w:p>
-    <w:p>
-      <w:pPr>
-        <w:pStyle w:val="Code"/>
-        <w:jc w:val="both"/>
-      </w:pPr>
-      <w:r>
-        <w:t>private @Inject UserPreferenceDao dao;</w:t>
-      </w:r>
-    </w:p>
-    <w:p>
-      <w:pPr>
-        <w:pStyle w:val="Code"/>
-        <w:jc w:val="both"/>
-        <w:rPr>
-          <w:u w:val="single"/>
-        </w:rPr>
-      </w:pPr>
       <w:proofErr w:type="spellStart"/>
       <w:proofErr w:type="gramStart"/>
       <w:r>
-        <w:t>dao.merge</w:t>
+        <w:t>WeldContext.getInstance.getBean</w:t>
       </w:r>
       <w:proofErr w:type="spellEnd"/>
       <w:proofErr w:type="gramEnd"/>
       <w:r>
-        <w:t>(userPreference);</w:t>
-      </w:r>
-      <w:bookmarkStart w:id="0" w:name="_GoBack"/>
-      <w:bookmarkEnd w:id="0"/>
+        <w:t>(</w:t>
+      </w:r>
+      <w:proofErr w:type="spellStart"/>
+      <w:r>
+        <w:t>UserPreference.class</w:t>
+      </w:r>
+      <w:proofErr w:type="spellEnd"/>
+      <w:r>
+        <w:t>);</w:t>
+      </w:r>
+    </w:p>
+    <w:p>
+      <w:pPr>
+        <w:pStyle w:val="Code"/>
+        <w:jc w:val="both"/>
+      </w:pPr>
+    </w:p>
+    <w:p>
+      <w:pPr>
+        <w:jc w:val="both"/>
+        <w:rPr>
+          <w:lang w:val="en-US"/>
+        </w:rPr>
+      </w:pPr>
+      <w:r>
+        <w:rPr>
+          <w:lang w:val="en-US"/>
+        </w:rPr>
+        <w:t xml:space="preserve">This will read a preference object from XML or create one with default parameters. </w:t>
+      </w:r>
+      <w:r>
+        <w:rPr>
+          <w:lang w:val="en-US"/>
+        </w:rPr>
+        <w:t>To persist a modified preference:</w:t>
+      </w:r>
+    </w:p>
+    <w:p>
+      <w:pPr>
+        <w:pStyle w:val="Code"/>
+        <w:jc w:val="both"/>
+      </w:pPr>
+      <w:r>
+        <w:t>private @Inject UserPreferenceDao dao;</w:t>
+      </w:r>
+    </w:p>
+    <w:p>
+      <w:pPr>
+        <w:pStyle w:val="Code"/>
+        <w:jc w:val="both"/>
+        <w:rPr>
+          <w:u w:val="single"/>
+        </w:rPr>
+      </w:pPr>
+      <w:proofErr w:type="spellStart"/>
+      <w:proofErr w:type="gramStart"/>
+      <w:r>
+        <w:t>dao.merge</w:t>
+      </w:r>
+      <w:proofErr w:type="spellEnd"/>
+      <w:proofErr w:type="gramEnd"/>
+      <w:r>
+        <w:t>(</w:t>
+      </w:r>
+      <w:proofErr w:type="spellStart"/>
+      <w:r>
+        <w:t>userPreference</w:t>
+      </w:r>
+      <w:proofErr w:type="spellEnd"/>
+      <w:r>
+        <w:t>);</w:t>
+      </w:r>
     </w:p>
     <w:sectPr>
       <w:pgSz w:w="11906" w:h="16838"/>

</xml_diff>

<commit_message>
Fixed inaccuracy in JWheel's xml module documentation
</commit_message>
<xml_diff>
--- a/xml/src/main/tutorial/tutorial.docx
+++ b/xml/src/main/tutorial/tutorial.docx
@@ -189,435 +189,471 @@
       <w:r>
         <w:t>private class UserPreference {</w:t>
       </w:r>
+    </w:p>
+    <w:p>
+      <w:pPr>
+        <w:pStyle w:val="Code"/>
+        <w:ind w:firstLine="708"/>
+        <w:jc w:val="both"/>
+      </w:pPr>
+      <w:r>
+        <w:t>private String somePreference;</w:t>
+      </w:r>
+    </w:p>
+    <w:p>
+      <w:pPr>
+        <w:pStyle w:val="Code"/>
+        <w:ind w:firstLine="708"/>
+        <w:jc w:val="both"/>
+      </w:pPr>
+      <w:r>
+        <w:t>// getter and setter omitted</w:t>
+      </w:r>
+    </w:p>
+    <w:p>
+      <w:pPr>
+        <w:pStyle w:val="Code"/>
+        <w:jc w:val="both"/>
+      </w:pPr>
+      <w:r>
+        <w:t>}</w:t>
+      </w:r>
+    </w:p>
+    <w:p>
+      <w:pPr>
+        <w:jc w:val="both"/>
+        <w:rPr>
+          <w:lang w:val="en-US"/>
+        </w:rPr>
+      </w:pPr>
+    </w:p>
+    <w:p>
+      <w:pPr>
+        <w:jc w:val="both"/>
+        <w:rPr>
+          <w:lang w:val="en-US"/>
+        </w:rPr>
+      </w:pPr>
+      <w:r>
+        <w:rPr>
+          <w:lang w:val="en-US"/>
+        </w:rPr>
+        <w:t xml:space="preserve">Note that the preference class should be annotated with the interface Custom, which </w:t>
+      </w:r>
+      <w:r>
+        <w:rPr>
+          <w:lang w:val="en-US"/>
+        </w:rPr>
+        <w:t>means</w:t>
+      </w:r>
+      <w:r>
+        <w:rPr>
+          <w:lang w:val="en-US"/>
+        </w:rPr>
+        <w:t xml:space="preserve"> the opposite of the CDI interface Default. To persist this preference, a DAO must be created.</w:t>
+      </w:r>
+    </w:p>
+    <w:p>
+      <w:pPr>
+        <w:pStyle w:val="Code"/>
+        <w:jc w:val="both"/>
+      </w:pPr>
+      <w:r>
+        <w:t>import br.com.luvva.jwheel.xml.dao.GenericXStreamDao;</w:t>
+      </w:r>
+    </w:p>
+    <w:p>
+      <w:pPr>
+        <w:pStyle w:val="Code"/>
+        <w:jc w:val="both"/>
+      </w:pPr>
+    </w:p>
+    <w:p>
+      <w:pPr>
+        <w:pStyle w:val="Code"/>
+        <w:jc w:val="both"/>
+      </w:pPr>
+      <w:r>
+        <w:t xml:space="preserve">private class UserPreferenceDao extends </w:t>
+      </w:r>
+      <w:r>
+        <w:t>GenericXStreamDao</w:t>
+      </w:r>
+      <w:r>
+        <w:t>&lt;UserPreference&gt; { }</w:t>
+      </w:r>
+    </w:p>
+    <w:p>
+      <w:pPr>
+        <w:jc w:val="both"/>
+        <w:rPr>
+          <w:lang w:val="en-US"/>
+        </w:rPr>
+      </w:pPr>
+    </w:p>
+    <w:p>
+      <w:pPr>
+        <w:jc w:val="both"/>
+        <w:rPr>
+          <w:lang w:val="en-US"/>
+        </w:rPr>
+      </w:pPr>
+      <w:r>
+        <w:rPr>
+          <w:lang w:val="en-US"/>
+        </w:rPr>
+        <w:t>Now all that i</w:t>
+      </w:r>
+      <w:r>
+        <w:rPr>
+          <w:lang w:val="en-US"/>
+        </w:rPr>
+        <w:t>s needed is a Factory, like this:</w:t>
+      </w:r>
+    </w:p>
+    <w:p>
+      <w:pPr>
+        <w:pStyle w:val="Code"/>
+        <w:jc w:val="both"/>
+      </w:pPr>
+      <w:r>
+        <w:t xml:space="preserve">import </w:t>
+      </w:r>
+      <w:proofErr w:type="gramStart"/>
+      <w:r>
+        <w:t>br.com.luvva.jwheel.xml.service</w:t>
+      </w:r>
+      <w:proofErr w:type="gramEnd"/>
+      <w:r>
+        <w:t>.PreferencesFactoryFromXml;</w:t>
+      </w:r>
+    </w:p>
+    <w:p>
+      <w:pPr>
+        <w:pStyle w:val="Code"/>
+        <w:jc w:val="both"/>
+      </w:pPr>
+      <w:r>
+        <w:t>import javax.enterprise.inject.Produces;</w:t>
+      </w:r>
+    </w:p>
+    <w:p>
+      <w:pPr>
+        <w:pStyle w:val="Code"/>
+        <w:jc w:val="both"/>
+      </w:pPr>
+      <w:r>
+        <w:t>import javax.inject.Inject;</w:t>
+      </w:r>
+    </w:p>
+    <w:p>
+      <w:pPr>
+        <w:pStyle w:val="Code"/>
+        <w:jc w:val="both"/>
+      </w:pPr>
+      <w:r>
+        <w:t>import javax.inject.Singleton;</w:t>
+      </w:r>
+    </w:p>
+    <w:p>
+      <w:pPr>
+        <w:pStyle w:val="Code"/>
+        <w:jc w:val="both"/>
+      </w:pPr>
+    </w:p>
+    <w:p>
+      <w:pPr>
+        <w:pStyle w:val="Code"/>
+        <w:jc w:val="both"/>
+      </w:pPr>
+      <w:r>
+        <w:t xml:space="preserve">private class UserPreferenceFactory </w:t>
+      </w:r>
+      <w:r>
+        <w:t>extends PreferencesFactoryFromXml&lt;</w:t>
+      </w:r>
+      <w:r>
+        <w:t>UserPreference&gt; {</w:t>
+      </w:r>
+    </w:p>
+    <w:p>
+      <w:pPr>
+        <w:pStyle w:val="Code"/>
+        <w:jc w:val="both"/>
+      </w:pPr>
+    </w:p>
+    <w:p>
+      <w:pPr>
+        <w:pStyle w:val="Code"/>
+        <w:ind w:firstLine="708"/>
+        <w:jc w:val="both"/>
+      </w:pPr>
+      <w:r>
+        <w:t>private @Inject UserPreferenceDao dao;</w:t>
+      </w:r>
+    </w:p>
+    <w:p>
+      <w:pPr>
+        <w:pStyle w:val="Code"/>
+        <w:jc w:val="both"/>
+      </w:pPr>
+    </w:p>
+    <w:p>
+      <w:pPr>
+        <w:pStyle w:val="Code"/>
+        <w:ind w:firstLine="708"/>
+        <w:jc w:val="both"/>
+      </w:pPr>
+      <w:r>
+        <w:t>@Produces</w:t>
+      </w:r>
+    </w:p>
+    <w:p>
+      <w:pPr>
+        <w:pStyle w:val="Code"/>
+        <w:ind w:firstLine="708"/>
+        <w:jc w:val="both"/>
+      </w:pPr>
+      <w:r>
+        <w:t>public UserPreference produce () {</w:t>
+      </w:r>
+    </w:p>
+    <w:p>
+      <w:pPr>
+        <w:pStyle w:val="Code"/>
+        <w:jc w:val="both"/>
+      </w:pPr>
+      <w:r>
+        <w:tab/>
+      </w:r>
+      <w:r>
+        <w:tab/>
+        <w:t>return produce(dao);</w:t>
+      </w:r>
+    </w:p>
+    <w:p>
+      <w:pPr>
+        <w:pStyle w:val="Code"/>
+        <w:ind w:firstLine="708"/>
+        <w:jc w:val="both"/>
+      </w:pPr>
+      <w:r>
+        <w:t>}</w:t>
+      </w:r>
+    </w:p>
+    <w:p>
+      <w:pPr>
+        <w:pStyle w:val="Code"/>
+        <w:ind w:firstLine="708"/>
+        <w:jc w:val="both"/>
+      </w:pPr>
+    </w:p>
+    <w:p>
+      <w:pPr>
+        <w:pStyle w:val="Code"/>
+        <w:ind w:firstLine="708"/>
+        <w:jc w:val="both"/>
+      </w:pPr>
+      <w:r>
+        <w:t>@Override</w:t>
+      </w:r>
+    </w:p>
+    <w:p>
+      <w:pPr>
+        <w:pStyle w:val="Code"/>
+        <w:ind w:firstLine="708"/>
+        <w:jc w:val="both"/>
+      </w:pPr>
+      <w:r>
+        <w:t>public void setDefaultPreferences (UserPreference preference) {</w:t>
+      </w:r>
+    </w:p>
+    <w:p>
+      <w:pPr>
+        <w:pStyle w:val="Code"/>
+        <w:ind w:left="708" w:firstLine="708"/>
+        <w:jc w:val="both"/>
+      </w:pPr>
+      <w:r>
+        <w:t>preference.setSomePreference(“Default value”);</w:t>
+      </w:r>
+    </w:p>
+    <w:p>
+      <w:pPr>
+        <w:pStyle w:val="Code"/>
+        <w:ind w:firstLine="708"/>
+        <w:jc w:val="both"/>
+      </w:pPr>
+      <w:r>
+        <w:t>}</w:t>
+      </w:r>
+    </w:p>
+    <w:p>
+      <w:pPr>
+        <w:pStyle w:val="Code"/>
+        <w:jc w:val="both"/>
+      </w:pPr>
+      <w:r>
+        <w:t>}</w:t>
+      </w:r>
+    </w:p>
+    <w:p>
+      <w:pPr>
+        <w:pStyle w:val="Code"/>
+        <w:jc w:val="both"/>
+      </w:pPr>
+    </w:p>
+    <w:p>
+      <w:pPr>
+        <w:jc w:val="both"/>
+        <w:rPr>
+          <w:lang w:val="en-US"/>
+        </w:rPr>
+      </w:pPr>
+      <w:r>
+        <w:rPr>
+          <w:lang w:val="en-US"/>
+        </w:rPr>
+        <w:t>Now, to load a preference from XML</w:t>
+      </w:r>
+      <w:r>
+        <w:rPr>
+          <w:lang w:val="en-US"/>
+        </w:rPr>
+        <w:t>, this one line of code is enough</w:t>
+      </w:r>
+      <w:r>
+        <w:rPr>
+          <w:lang w:val="en-US"/>
+        </w:rPr>
+        <w:t>:</w:t>
+      </w:r>
+    </w:p>
+    <w:p>
+      <w:pPr>
+        <w:pStyle w:val="Code"/>
+        <w:jc w:val="both"/>
+      </w:pPr>
+      <w:r>
+        <w:t xml:space="preserve">private @Inject </w:t>
+      </w:r>
+      <w:r>
+        <w:t xml:space="preserve">@Default </w:t>
+      </w:r>
+      <w:proofErr w:type="spellStart"/>
+      <w:r>
+        <w:t>UserPreference</w:t>
+      </w:r>
+      <w:proofErr w:type="spellEnd"/>
+      <w:r>
+        <w:t xml:space="preserve"> </w:t>
+      </w:r>
+      <w:proofErr w:type="spellStart"/>
+      <w:r>
+        <w:t>userPreference</w:t>
+      </w:r>
+      <w:proofErr w:type="spellEnd"/>
+      <w:r>
+        <w:t>;</w:t>
+      </w:r>
+    </w:p>
+    <w:p>
+      <w:pPr>
+        <w:pStyle w:val="Code"/>
+        <w:jc w:val="both"/>
+      </w:pPr>
+    </w:p>
+    <w:p>
+      <w:pPr>
+        <w:jc w:val="both"/>
+        <w:rPr>
+          <w:lang w:val="en-US"/>
+        </w:rPr>
+      </w:pPr>
+      <w:r>
+        <w:rPr>
+          <w:lang w:val="en-US"/>
+        </w:rPr>
+        <w:t>Or:</w:t>
+      </w:r>
+    </w:p>
+    <w:p>
+      <w:pPr>
+        <w:pStyle w:val="Code"/>
+        <w:jc w:val="both"/>
+      </w:pPr>
+      <w:proofErr w:type="spellStart"/>
+      <w:r>
+        <w:t>UserPreference</w:t>
+      </w:r>
+      <w:proofErr w:type="spellEnd"/>
+      <w:r>
+        <w:t xml:space="preserve"> </w:t>
+      </w:r>
+      <w:proofErr w:type="spellStart"/>
+      <w:r>
+        <w:t>userPreference</w:t>
+      </w:r>
+      <w:proofErr w:type="spellEnd"/>
+      <w:r>
+        <w:t xml:space="preserve"> = </w:t>
+      </w:r>
+      <w:proofErr w:type="spellStart"/>
+      <w:proofErr w:type="gramStart"/>
+      <w:r>
+        <w:t>WeldContext.getInstance.getBean</w:t>
+      </w:r>
+      <w:proofErr w:type="spellEnd"/>
+      <w:proofErr w:type="gramEnd"/>
+      <w:r>
+        <w:t>(</w:t>
+      </w:r>
+      <w:proofErr w:type="spellStart"/>
+      <w:r>
+        <w:t>UserPreference.class</w:t>
+      </w:r>
+      <w:proofErr w:type="spellEnd"/>
+      <w:r>
+        <w:t xml:space="preserve">, new </w:t>
+      </w:r>
+      <w:proofErr w:type="spellStart"/>
+      <w:r>
+        <w:t>AnnotationLiteral</w:t>
+      </w:r>
+      <w:proofErr w:type="spellEnd"/>
+      <w:r>
+        <w:t>&lt;Default&gt;(){}</w:t>
+      </w:r>
+      <w:r>
+        <w:t>);</w:t>
+      </w:r>
+    </w:p>
+    <w:p>
+      <w:pPr>
+        <w:pStyle w:val="Code"/>
+        <w:jc w:val="both"/>
+      </w:pPr>
+    </w:p>
+    <w:p>
+      <w:pPr>
+        <w:jc w:val="both"/>
+        <w:rPr>
+          <w:lang w:val="en-US"/>
+        </w:rPr>
+      </w:pPr>
+      <w:r>
+        <w:rPr>
+          <w:lang w:val="en-US"/>
+        </w:rPr>
+        <w:t>This will read a preference object from XML or create one with default parame</w:t>
+      </w:r>
       <w:bookmarkStart w:id="0" w:name="_GoBack"/>
       <w:bookmarkEnd w:id="0"/>
-    </w:p>
-    <w:p>
-      <w:pPr>
-        <w:pStyle w:val="Code"/>
-        <w:ind w:firstLine="708"/>
-        <w:jc w:val="both"/>
-      </w:pPr>
-      <w:r>
-        <w:t>private String somePreference;</w:t>
-      </w:r>
-    </w:p>
-    <w:p>
-      <w:pPr>
-        <w:pStyle w:val="Code"/>
-        <w:ind w:firstLine="708"/>
-        <w:jc w:val="both"/>
-      </w:pPr>
-      <w:r>
-        <w:t>// getter and setter omitted</w:t>
-      </w:r>
-    </w:p>
-    <w:p>
-      <w:pPr>
-        <w:pStyle w:val="Code"/>
-        <w:jc w:val="both"/>
-      </w:pPr>
-      <w:r>
-        <w:t>}</w:t>
-      </w:r>
-    </w:p>
-    <w:p>
-      <w:pPr>
-        <w:jc w:val="both"/>
-        <w:rPr>
-          <w:lang w:val="en-US"/>
-        </w:rPr>
-      </w:pPr>
-    </w:p>
-    <w:p>
-      <w:pPr>
-        <w:jc w:val="both"/>
-        <w:rPr>
-          <w:lang w:val="en-US"/>
-        </w:rPr>
-      </w:pPr>
-      <w:r>
-        <w:rPr>
-          <w:lang w:val="en-US"/>
-        </w:rPr>
-        <w:t xml:space="preserve">Note that the preference class should be annotated with the interface Custom, which </w:t>
-      </w:r>
-      <w:r>
-        <w:rPr>
-          <w:lang w:val="en-US"/>
-        </w:rPr>
-        <w:t>means</w:t>
-      </w:r>
-      <w:r>
-        <w:rPr>
-          <w:lang w:val="en-US"/>
-        </w:rPr>
-        <w:t xml:space="preserve"> the opposite of the CDI interface Default. To persist this preference, a DAO must be created.</w:t>
-      </w:r>
-    </w:p>
-    <w:p>
-      <w:pPr>
-        <w:pStyle w:val="Code"/>
-        <w:jc w:val="both"/>
-      </w:pPr>
-      <w:r>
-        <w:t>import br.com.luvva.jwheel.xml.dao.GenericXStreamDao;</w:t>
-      </w:r>
-    </w:p>
-    <w:p>
-      <w:pPr>
-        <w:pStyle w:val="Code"/>
-        <w:jc w:val="both"/>
-      </w:pPr>
-    </w:p>
-    <w:p>
-      <w:pPr>
-        <w:pStyle w:val="Code"/>
-        <w:jc w:val="both"/>
-      </w:pPr>
-      <w:r>
-        <w:t xml:space="preserve">private class UserPreferenceDao extends </w:t>
-      </w:r>
-      <w:r>
-        <w:t>GenericXStreamDao</w:t>
-      </w:r>
-      <w:r>
-        <w:t>&lt;UserPreference&gt; { }</w:t>
-      </w:r>
-    </w:p>
-    <w:p>
-      <w:pPr>
-        <w:jc w:val="both"/>
-        <w:rPr>
-          <w:lang w:val="en-US"/>
-        </w:rPr>
-      </w:pPr>
-    </w:p>
-    <w:p>
-      <w:pPr>
-        <w:jc w:val="both"/>
-        <w:rPr>
-          <w:lang w:val="en-US"/>
-        </w:rPr>
-      </w:pPr>
-      <w:r>
-        <w:rPr>
-          <w:lang w:val="en-US"/>
-        </w:rPr>
-        <w:t>Now all that i</w:t>
-      </w:r>
-      <w:r>
-        <w:rPr>
-          <w:lang w:val="en-US"/>
-        </w:rPr>
-        <w:t>s needed is a Factory, like this:</w:t>
-      </w:r>
-    </w:p>
-    <w:p>
-      <w:pPr>
-        <w:pStyle w:val="Code"/>
-        <w:jc w:val="both"/>
-      </w:pPr>
-      <w:r>
-        <w:t xml:space="preserve">import </w:t>
-      </w:r>
-      <w:proofErr w:type="gramStart"/>
-      <w:r>
-        <w:t>br.com.luvva.jwheel.xml.service</w:t>
-      </w:r>
-      <w:proofErr w:type="gramEnd"/>
-      <w:r>
-        <w:t>.PreferencesFactoryFromXml;</w:t>
-      </w:r>
-    </w:p>
-    <w:p>
-      <w:pPr>
-        <w:pStyle w:val="Code"/>
-        <w:jc w:val="both"/>
-      </w:pPr>
-      <w:r>
-        <w:t>import javax.enterprise.inject.Produces;</w:t>
-      </w:r>
-    </w:p>
-    <w:p>
-      <w:pPr>
-        <w:pStyle w:val="Code"/>
-        <w:jc w:val="both"/>
-      </w:pPr>
-      <w:r>
-        <w:t>import javax.inject.Inject;</w:t>
-      </w:r>
-    </w:p>
-    <w:p>
-      <w:pPr>
-        <w:pStyle w:val="Code"/>
-        <w:jc w:val="both"/>
-      </w:pPr>
-      <w:r>
-        <w:t>import javax.inject.Singleton;</w:t>
-      </w:r>
-    </w:p>
-    <w:p>
-      <w:pPr>
-        <w:pStyle w:val="Code"/>
-        <w:jc w:val="both"/>
-      </w:pPr>
-    </w:p>
-    <w:p>
-      <w:pPr>
-        <w:pStyle w:val="Code"/>
-        <w:jc w:val="both"/>
-      </w:pPr>
-      <w:r>
-        <w:t xml:space="preserve">private class UserPreferenceFactory </w:t>
-      </w:r>
-      <w:r>
-        <w:t>extends PreferencesFactoryFromXml&lt;</w:t>
-      </w:r>
-      <w:r>
-        <w:t>UserPreference&gt; {</w:t>
-      </w:r>
-    </w:p>
-    <w:p>
-      <w:pPr>
-        <w:pStyle w:val="Code"/>
-        <w:jc w:val="both"/>
-      </w:pPr>
-    </w:p>
-    <w:p>
-      <w:pPr>
-        <w:pStyle w:val="Code"/>
-        <w:ind w:firstLine="708"/>
-        <w:jc w:val="both"/>
-      </w:pPr>
-      <w:r>
-        <w:t>private @Inject UserPreferenceDao dao;</w:t>
-      </w:r>
-    </w:p>
-    <w:p>
-      <w:pPr>
-        <w:pStyle w:val="Code"/>
-        <w:jc w:val="both"/>
-      </w:pPr>
-    </w:p>
-    <w:p>
-      <w:pPr>
-        <w:pStyle w:val="Code"/>
-        <w:ind w:firstLine="708"/>
-        <w:jc w:val="both"/>
-      </w:pPr>
-      <w:r>
-        <w:t>@Produces</w:t>
-      </w:r>
-    </w:p>
-    <w:p>
-      <w:pPr>
-        <w:pStyle w:val="Code"/>
-        <w:ind w:firstLine="708"/>
-        <w:jc w:val="both"/>
-      </w:pPr>
-      <w:r>
-        <w:t>public UserPreference produce () {</w:t>
-      </w:r>
-    </w:p>
-    <w:p>
-      <w:pPr>
-        <w:pStyle w:val="Code"/>
-        <w:jc w:val="both"/>
-      </w:pPr>
-      <w:r>
-        <w:tab/>
-      </w:r>
-      <w:r>
-        <w:tab/>
-        <w:t>return produce(dao);</w:t>
-      </w:r>
-    </w:p>
-    <w:p>
-      <w:pPr>
-        <w:pStyle w:val="Code"/>
-        <w:ind w:firstLine="708"/>
-        <w:jc w:val="both"/>
-      </w:pPr>
-      <w:r>
-        <w:t>}</w:t>
-      </w:r>
-    </w:p>
-    <w:p>
-      <w:pPr>
-        <w:pStyle w:val="Code"/>
-        <w:ind w:firstLine="708"/>
-        <w:jc w:val="both"/>
-      </w:pPr>
-    </w:p>
-    <w:p>
-      <w:pPr>
-        <w:pStyle w:val="Code"/>
-        <w:ind w:firstLine="708"/>
-        <w:jc w:val="both"/>
-      </w:pPr>
-      <w:r>
-        <w:t>@Override</w:t>
-      </w:r>
-    </w:p>
-    <w:p>
-      <w:pPr>
-        <w:pStyle w:val="Code"/>
-        <w:ind w:firstLine="708"/>
-        <w:jc w:val="both"/>
-      </w:pPr>
-      <w:r>
-        <w:t>public void setDefaultPreferences (UserPreference preference) {</w:t>
-      </w:r>
-    </w:p>
-    <w:p>
-      <w:pPr>
-        <w:pStyle w:val="Code"/>
-        <w:ind w:left="708" w:firstLine="708"/>
-        <w:jc w:val="both"/>
-      </w:pPr>
-      <w:r>
-        <w:t>preference.setSomePreference(“Default value”);</w:t>
-      </w:r>
-    </w:p>
-    <w:p>
-      <w:pPr>
-        <w:pStyle w:val="Code"/>
-        <w:ind w:firstLine="708"/>
-        <w:jc w:val="both"/>
-      </w:pPr>
-      <w:r>
-        <w:t>}</w:t>
-      </w:r>
-    </w:p>
-    <w:p>
-      <w:pPr>
-        <w:pStyle w:val="Code"/>
-        <w:jc w:val="both"/>
-      </w:pPr>
-      <w:r>
-        <w:t>}</w:t>
-      </w:r>
-    </w:p>
-    <w:p>
-      <w:pPr>
-        <w:pStyle w:val="Code"/>
-        <w:jc w:val="both"/>
-      </w:pPr>
-    </w:p>
-    <w:p>
-      <w:pPr>
-        <w:jc w:val="both"/>
-        <w:rPr>
-          <w:lang w:val="en-US"/>
-        </w:rPr>
-      </w:pPr>
-      <w:r>
-        <w:rPr>
-          <w:lang w:val="en-US"/>
-        </w:rPr>
-        <w:t>Now, to load a preference from XML</w:t>
-      </w:r>
-      <w:r>
-        <w:rPr>
-          <w:lang w:val="en-US"/>
-        </w:rPr>
-        <w:t>, this one line of code is enough</w:t>
-      </w:r>
-      <w:r>
-        <w:rPr>
-          <w:lang w:val="en-US"/>
-        </w:rPr>
-        <w:t>:</w:t>
-      </w:r>
-    </w:p>
-    <w:p>
-      <w:pPr>
-        <w:pStyle w:val="Code"/>
-        <w:jc w:val="both"/>
-      </w:pPr>
-      <w:r>
-        <w:t>private @Inject UserPreference userPreference;</w:t>
-      </w:r>
-    </w:p>
-    <w:p>
-      <w:pPr>
-        <w:pStyle w:val="Code"/>
-        <w:jc w:val="both"/>
-      </w:pPr>
-    </w:p>
-    <w:p>
-      <w:pPr>
-        <w:jc w:val="both"/>
-        <w:rPr>
-          <w:lang w:val="en-US"/>
-        </w:rPr>
-      </w:pPr>
-      <w:r>
-        <w:rPr>
-          <w:lang w:val="en-US"/>
-        </w:rPr>
-        <w:t>Or:</w:t>
-      </w:r>
-    </w:p>
-    <w:p>
-      <w:pPr>
-        <w:pStyle w:val="Code"/>
-        <w:jc w:val="both"/>
-      </w:pPr>
-      <w:proofErr w:type="spellStart"/>
-      <w:r>
-        <w:t>UserPreference</w:t>
-      </w:r>
-      <w:proofErr w:type="spellEnd"/>
-      <w:r>
-        <w:t xml:space="preserve"> </w:t>
-      </w:r>
-      <w:proofErr w:type="spellStart"/>
-      <w:r>
-        <w:t>userPreference</w:t>
-      </w:r>
-      <w:proofErr w:type="spellEnd"/>
-      <w:r>
-        <w:t xml:space="preserve"> = </w:t>
-      </w:r>
-      <w:proofErr w:type="spellStart"/>
-      <w:proofErr w:type="gramStart"/>
-      <w:r>
-        <w:t>WeldContext.getInstance.getBean</w:t>
-      </w:r>
-      <w:proofErr w:type="spellEnd"/>
-      <w:proofErr w:type="gramEnd"/>
-      <w:r>
-        <w:t>(</w:t>
-      </w:r>
-      <w:proofErr w:type="spellStart"/>
-      <w:r>
-        <w:t>UserPreference.class</w:t>
-      </w:r>
-      <w:proofErr w:type="spellEnd"/>
-      <w:r>
-        <w:t>);</w:t>
-      </w:r>
-    </w:p>
-    <w:p>
-      <w:pPr>
-        <w:pStyle w:val="Code"/>
-        <w:jc w:val="both"/>
-      </w:pPr>
-    </w:p>
-    <w:p>
-      <w:pPr>
-        <w:jc w:val="both"/>
-        <w:rPr>
-          <w:lang w:val="en-US"/>
-        </w:rPr>
-      </w:pPr>
-      <w:r>
-        <w:rPr>
-          <w:lang w:val="en-US"/>
-        </w:rPr>
-        <w:t xml:space="preserve">This will read a preference object from XML or create one with default parameters. </w:t>
+      <w:r>
+        <w:rPr>
+          <w:lang w:val="en-US"/>
+        </w:rPr>
+        <w:t xml:space="preserve">ters. </w:t>
       </w:r>
       <w:r>
         <w:rPr>

</xml_diff>